<commit_message>
commit update check 16 June 2016
</commit_message>
<xml_diff>
--- a/Dokumen/Proposal.docx
+++ b/Dokumen/Proposal.docx
@@ -10,6 +10,7 @@
           <w:docPartUnique/>
         </w:docPartObj>
       </w:sdtPr>
+      <w:sdtEndPr/>
       <w:sdtContent>
         <w:p>
           <w:r>
@@ -359,6 +360,7 @@
                                   <w:dataBinding w:prefixMappings="xmlns:ns0='http://purl.org/dc/elements/1.1/' xmlns:ns1='http://schemas.openxmlformats.org/package/2006/metadata/core-properties' " w:xpath="/ns1:coreProperties[1]/ns0:creator[1]" w:storeItemID="{6C3C8BC8-F283-45AE-878A-BAB7291924A1}"/>
                                   <w:text/>
                                 </w:sdtPr>
+                                <w:sdtEndPr/>
                                 <w:sdtContent>
                                   <w:p>
                                     <w:pPr>
@@ -405,6 +407,7 @@
                                     <w:dataBinding w:prefixMappings="xmlns:ns0='http://schemas.microsoft.com/office/2006/coverPageProps' " w:xpath="/ns0:CoverPageProperties[1]/ns0:CompanyEmail[1]" w:storeItemID="{55AF091B-3C7A-41E3-B477-F2FDAA23CFDA}"/>
                                     <w:text/>
                                   </w:sdtPr>
+                                  <w:sdtEndPr/>
                                   <w:sdtContent>
                                     <w:r>
                                       <w:rPr>
@@ -604,6 +607,7 @@
                                   <w:dataBinding w:prefixMappings="xmlns:ns0='http://schemas.microsoft.com/office/2006/coverPageProps' " w:xpath="/ns0:CoverPageProperties[1]/ns0:Abstract[1]" w:storeItemID="{55AF091B-3C7A-41E3-B477-F2FDAA23CFDA}"/>
                                   <w:text w:multiLine="1"/>
                                 </w:sdtPr>
+                                <w:sdtEndPr/>
                                 <w:sdtContent>
                                   <w:p>
                                     <w:pPr>
@@ -771,6 +775,7 @@
                                     <w:dataBinding w:prefixMappings="xmlns:ns0='http://purl.org/dc/elements/1.1/' xmlns:ns1='http://schemas.openxmlformats.org/package/2006/metadata/core-properties' " w:xpath="/ns1:coreProperties[1]/ns0:title[1]" w:storeItemID="{6C3C8BC8-F283-45AE-878A-BAB7291924A1}"/>
                                     <w:text w:multiLine="1"/>
                                   </w:sdtPr>
+                                  <w:sdtEndPr/>
                                   <w:sdtContent>
                                     <w:r>
                                       <w:t>Proposal anggaran</w:t>
@@ -791,6 +796,7 @@
                                   <w:dataBinding w:prefixMappings="xmlns:ns0='http://purl.org/dc/elements/1.1/' xmlns:ns1='http://schemas.openxmlformats.org/package/2006/metadata/core-properties' " w:xpath="/ns1:coreProperties[1]/ns0:subject[1]" w:storeItemID="{6C3C8BC8-F283-45AE-878A-BAB7291924A1}"/>
                                   <w:text/>
                                 </w:sdtPr>
+                                <w:sdtEndPr/>
                                 <w:sdtContent>
                                   <w:p>
                                     <w:pPr>
@@ -1097,8 +1103,6 @@
         <w:pStyle w:val="Style2"/>
         <w:spacing w:after="240"/>
       </w:pPr>
-      <w:bookmarkStart w:id="0" w:name="_GoBack"/>
-      <w:bookmarkEnd w:id="0"/>
       <w:proofErr w:type="spellStart"/>
       <w:r>
         <w:lastRenderedPageBreak/>
@@ -5252,6 +5256,10 @@
     <w:p>
       <w:pPr>
         <w:pStyle w:val="BodyTextIndent2"/>
+        <w:numPr>
+          <w:ilvl w:val="0"/>
+          <w:numId w:val="7"/>
+        </w:numPr>
       </w:pPr>
       <w:proofErr w:type="spellStart"/>
       <w:r>
@@ -5349,6 +5357,245 @@
       <w:r>
         <w:t>.</w:t>
       </w:r>
+    </w:p>
+    <w:p>
+      <w:pPr>
+        <w:pStyle w:val="BodyTextIndent2"/>
+        <w:numPr>
+          <w:ilvl w:val="0"/>
+          <w:numId w:val="7"/>
+        </w:numPr>
+      </w:pPr>
+      <w:proofErr w:type="spellStart"/>
+      <w:r>
+        <w:t>Pembayaran</w:t>
+      </w:r>
+      <w:proofErr w:type="spellEnd"/>
+      <w:r>
+        <w:t xml:space="preserve"> </w:t>
+      </w:r>
+      <w:proofErr w:type="spellStart"/>
+      <w:r>
+        <w:t>dapat</w:t>
+      </w:r>
+      <w:proofErr w:type="spellEnd"/>
+      <w:r>
+        <w:t xml:space="preserve"> </w:t>
+      </w:r>
+      <w:proofErr w:type="spellStart"/>
+      <w:r>
+        <w:t>dilakukan</w:t>
+      </w:r>
+      <w:proofErr w:type="spellEnd"/>
+      <w:r>
+        <w:t xml:space="preserve"> 50%-50%, 50% </w:t>
+      </w:r>
+      <w:proofErr w:type="spellStart"/>
+      <w:r>
+        <w:t>pertama</w:t>
+      </w:r>
+      <w:proofErr w:type="spellEnd"/>
+      <w:r>
+        <w:t xml:space="preserve"> </w:t>
+      </w:r>
+      <w:proofErr w:type="spellStart"/>
+      <w:r>
+        <w:t>dibayarkan</w:t>
+      </w:r>
+      <w:proofErr w:type="spellEnd"/>
+      <w:r>
+        <w:t xml:space="preserve"> </w:t>
+      </w:r>
+      <w:proofErr w:type="spellStart"/>
+      <w:r>
+        <w:t>saat</w:t>
+      </w:r>
+      <w:proofErr w:type="spellEnd"/>
+      <w:r>
+        <w:t xml:space="preserve"> </w:t>
+      </w:r>
+      <w:proofErr w:type="spellStart"/>
+      <w:r>
+        <w:t>instalasi</w:t>
+      </w:r>
+      <w:proofErr w:type="spellEnd"/>
+      <w:r>
+        <w:t xml:space="preserve"> </w:t>
+      </w:r>
+      <w:proofErr w:type="spellStart"/>
+      <w:r>
+        <w:t>pertama</w:t>
+      </w:r>
+      <w:proofErr w:type="spellEnd"/>
+      <w:r>
+        <w:t xml:space="preserve"> </w:t>
+      </w:r>
+      <w:proofErr w:type="spellStart"/>
+      <w:r>
+        <w:t>aplikasi</w:t>
+      </w:r>
+      <w:proofErr w:type="spellEnd"/>
+      <w:r>
+        <w:t xml:space="preserve"> </w:t>
+      </w:r>
+      <w:proofErr w:type="spellStart"/>
+      <w:r>
+        <w:t>pada</w:t>
+      </w:r>
+      <w:proofErr w:type="spellEnd"/>
+      <w:r>
+        <w:t xml:space="preserve"> </w:t>
+      </w:r>
+      <w:proofErr w:type="spellStart"/>
+      <w:r>
+        <w:t>komputer</w:t>
+      </w:r>
+      <w:proofErr w:type="spellEnd"/>
+      <w:r>
+        <w:t xml:space="preserve"> client, 50% </w:t>
+      </w:r>
+      <w:proofErr w:type="spellStart"/>
+      <w:r>
+        <w:t>sisanya</w:t>
+      </w:r>
+      <w:proofErr w:type="spellEnd"/>
+      <w:r>
+        <w:t xml:space="preserve"> </w:t>
+      </w:r>
+      <w:proofErr w:type="spellStart"/>
+      <w:r>
+        <w:t>dibayarkan</w:t>
+      </w:r>
+      <w:proofErr w:type="spellEnd"/>
+      <w:r>
+        <w:t xml:space="preserve"> </w:t>
+      </w:r>
+      <w:proofErr w:type="spellStart"/>
+      <w:r>
+        <w:t>pada</w:t>
+      </w:r>
+      <w:proofErr w:type="spellEnd"/>
+      <w:r>
+        <w:t xml:space="preserve"> </w:t>
+      </w:r>
+      <w:proofErr w:type="spellStart"/>
+      <w:r>
+        <w:t>saat</w:t>
+      </w:r>
+      <w:proofErr w:type="spellEnd"/>
+      <w:r>
+        <w:t xml:space="preserve"> program </w:t>
+      </w:r>
+      <w:proofErr w:type="spellStart"/>
+      <w:r>
+        <w:t>selesai</w:t>
+      </w:r>
+      <w:proofErr w:type="spellEnd"/>
+      <w:r>
+        <w:t xml:space="preserve"> </w:t>
+      </w:r>
+      <w:proofErr w:type="spellStart"/>
+      <w:r>
+        <w:t>dibuat</w:t>
+      </w:r>
+      <w:proofErr w:type="spellEnd"/>
+      <w:r>
+        <w:t xml:space="preserve"> </w:t>
+      </w:r>
+      <w:proofErr w:type="spellStart"/>
+      <w:r>
+        <w:t>dan</w:t>
+      </w:r>
+      <w:proofErr w:type="spellEnd"/>
+      <w:r>
+        <w:t xml:space="preserve"> </w:t>
+      </w:r>
+      <w:proofErr w:type="spellStart"/>
+      <w:r>
+        <w:t>dinyatakan</w:t>
+      </w:r>
+      <w:proofErr w:type="spellEnd"/>
+      <w:r>
+        <w:t xml:space="preserve"> </w:t>
+      </w:r>
+      <w:proofErr w:type="spellStart"/>
+      <w:r>
+        <w:t>sebagai</w:t>
+      </w:r>
+      <w:proofErr w:type="spellEnd"/>
+      <w:r>
+        <w:t xml:space="preserve"> </w:t>
+      </w:r>
+      <w:r>
+        <w:rPr>
+          <w:i/>
+        </w:rPr>
+        <w:t>final build</w:t>
+      </w:r>
+      <w:r>
+        <w:rPr>
+          <w:i/>
+        </w:rPr>
+        <w:t xml:space="preserve"> </w:t>
+      </w:r>
+      <w:r>
+        <w:t>(</w:t>
+      </w:r>
+      <w:proofErr w:type="spellStart"/>
+      <w:r>
+        <w:t>tidak</w:t>
+      </w:r>
+      <w:proofErr w:type="spellEnd"/>
+      <w:r>
+        <w:t xml:space="preserve"> </w:t>
+      </w:r>
+      <w:proofErr w:type="spellStart"/>
+      <w:r>
+        <w:t>ada</w:t>
+      </w:r>
+      <w:proofErr w:type="spellEnd"/>
+      <w:r>
+        <w:t xml:space="preserve"> </w:t>
+      </w:r>
+      <w:proofErr w:type="spellStart"/>
+      <w:r>
+        <w:t>penambahan</w:t>
+      </w:r>
+      <w:proofErr w:type="spellEnd"/>
+      <w:r>
+        <w:t>/</w:t>
+      </w:r>
+      <w:proofErr w:type="spellStart"/>
+      <w:r>
+        <w:t>penyesuaian</w:t>
+      </w:r>
+      <w:proofErr w:type="spellEnd"/>
+      <w:r>
+        <w:t xml:space="preserve"> </w:t>
+      </w:r>
+      <w:proofErr w:type="spellStart"/>
+      <w:r>
+        <w:t>fitur</w:t>
+      </w:r>
+      <w:proofErr w:type="spellEnd"/>
+      <w:r>
+        <w:t xml:space="preserve"> </w:t>
+      </w:r>
+      <w:proofErr w:type="spellStart"/>
+      <w:r>
+        <w:t>lagi</w:t>
+      </w:r>
+      <w:proofErr w:type="spellEnd"/>
+      <w:r>
+        <w:t>).</w:t>
+      </w:r>
+      <w:bookmarkStart w:id="0" w:name="_GoBack"/>
+      <w:bookmarkEnd w:id="0"/>
+    </w:p>
+    <w:p>
+      <w:pPr>
+        <w:pStyle w:val="BodyTextIndent2"/>
+      </w:pPr>
     </w:p>
     <w:sectPr>
       <w:pgSz w:w="12240" w:h="15840"/>
@@ -5568,6 +5815,119 @@
     </w:lvl>
   </w:abstractNum>
   <w:abstractNum w:abstractNumId="2">
+    <w:nsid w:val="47A94FF6"/>
+    <w:multiLevelType w:val="hybridMultilevel"/>
+    <w:tmpl w:val="B3EAC89A"/>
+    <w:lvl w:ilvl="0" w:tplc="04210001">
+      <w:start w:val="1"/>
+      <w:numFmt w:val="bullet"/>
+      <w:lvlText w:val=""/>
+      <w:lvlJc w:val="left"/>
+      <w:pPr>
+        <w:ind w:left="1287" w:hanging="360"/>
+      </w:pPr>
+      <w:rPr>
+        <w:rFonts w:ascii="Symbol" w:hAnsi="Symbol" w:hint="default"/>
+      </w:rPr>
+    </w:lvl>
+    <w:lvl w:ilvl="1" w:tplc="04210003" w:tentative="1">
+      <w:start w:val="1"/>
+      <w:numFmt w:val="bullet"/>
+      <w:lvlText w:val="o"/>
+      <w:lvlJc w:val="left"/>
+      <w:pPr>
+        <w:ind w:left="2007" w:hanging="360"/>
+      </w:pPr>
+      <w:rPr>
+        <w:rFonts w:ascii="Courier New" w:hAnsi="Courier New" w:cs="Courier New" w:hint="default"/>
+      </w:rPr>
+    </w:lvl>
+    <w:lvl w:ilvl="2" w:tplc="04210005" w:tentative="1">
+      <w:start w:val="1"/>
+      <w:numFmt w:val="bullet"/>
+      <w:lvlText w:val=""/>
+      <w:lvlJc w:val="left"/>
+      <w:pPr>
+        <w:ind w:left="2727" w:hanging="360"/>
+      </w:pPr>
+      <w:rPr>
+        <w:rFonts w:ascii="Wingdings" w:hAnsi="Wingdings" w:hint="default"/>
+      </w:rPr>
+    </w:lvl>
+    <w:lvl w:ilvl="3" w:tplc="04210001" w:tentative="1">
+      <w:start w:val="1"/>
+      <w:numFmt w:val="bullet"/>
+      <w:lvlText w:val=""/>
+      <w:lvlJc w:val="left"/>
+      <w:pPr>
+        <w:ind w:left="3447" w:hanging="360"/>
+      </w:pPr>
+      <w:rPr>
+        <w:rFonts w:ascii="Symbol" w:hAnsi="Symbol" w:hint="default"/>
+      </w:rPr>
+    </w:lvl>
+    <w:lvl w:ilvl="4" w:tplc="04210003" w:tentative="1">
+      <w:start w:val="1"/>
+      <w:numFmt w:val="bullet"/>
+      <w:lvlText w:val="o"/>
+      <w:lvlJc w:val="left"/>
+      <w:pPr>
+        <w:ind w:left="4167" w:hanging="360"/>
+      </w:pPr>
+      <w:rPr>
+        <w:rFonts w:ascii="Courier New" w:hAnsi="Courier New" w:cs="Courier New" w:hint="default"/>
+      </w:rPr>
+    </w:lvl>
+    <w:lvl w:ilvl="5" w:tplc="04210005" w:tentative="1">
+      <w:start w:val="1"/>
+      <w:numFmt w:val="bullet"/>
+      <w:lvlText w:val=""/>
+      <w:lvlJc w:val="left"/>
+      <w:pPr>
+        <w:ind w:left="4887" w:hanging="360"/>
+      </w:pPr>
+      <w:rPr>
+        <w:rFonts w:ascii="Wingdings" w:hAnsi="Wingdings" w:hint="default"/>
+      </w:rPr>
+    </w:lvl>
+    <w:lvl w:ilvl="6" w:tplc="04210001" w:tentative="1">
+      <w:start w:val="1"/>
+      <w:numFmt w:val="bullet"/>
+      <w:lvlText w:val=""/>
+      <w:lvlJc w:val="left"/>
+      <w:pPr>
+        <w:ind w:left="5607" w:hanging="360"/>
+      </w:pPr>
+      <w:rPr>
+        <w:rFonts w:ascii="Symbol" w:hAnsi="Symbol" w:hint="default"/>
+      </w:rPr>
+    </w:lvl>
+    <w:lvl w:ilvl="7" w:tplc="04210003" w:tentative="1">
+      <w:start w:val="1"/>
+      <w:numFmt w:val="bullet"/>
+      <w:lvlText w:val="o"/>
+      <w:lvlJc w:val="left"/>
+      <w:pPr>
+        <w:ind w:left="6327" w:hanging="360"/>
+      </w:pPr>
+      <w:rPr>
+        <w:rFonts w:ascii="Courier New" w:hAnsi="Courier New" w:cs="Courier New" w:hint="default"/>
+      </w:rPr>
+    </w:lvl>
+    <w:lvl w:ilvl="8" w:tplc="04210005" w:tentative="1">
+      <w:start w:val="1"/>
+      <w:numFmt w:val="bullet"/>
+      <w:lvlText w:val=""/>
+      <w:lvlJc w:val="left"/>
+      <w:pPr>
+        <w:ind w:left="7047" w:hanging="360"/>
+      </w:pPr>
+      <w:rPr>
+        <w:rFonts w:ascii="Wingdings" w:hAnsi="Wingdings" w:hint="default"/>
+      </w:rPr>
+    </w:lvl>
+  </w:abstractNum>
+  <w:abstractNum w:abstractNumId="3">
     <w:nsid w:val="4BD32825"/>
     <w:multiLevelType w:val="multilevel"/>
     <w:tmpl w:val="3B0A5E80"/>
@@ -5680,7 +6040,7 @@
       </w:rPr>
     </w:lvl>
   </w:abstractNum>
-  <w:abstractNum w:abstractNumId="3">
+  <w:abstractNum w:abstractNumId="4">
     <w:nsid w:val="52E260A2"/>
     <w:multiLevelType w:val="hybridMultilevel"/>
     <w:tmpl w:val="29C8297A"/>
@@ -5769,7 +6129,7 @@
       </w:pPr>
     </w:lvl>
   </w:abstractNum>
-  <w:abstractNum w:abstractNumId="4">
+  <w:abstractNum w:abstractNumId="5">
     <w:nsid w:val="64154F4E"/>
     <w:multiLevelType w:val="hybridMultilevel"/>
     <w:tmpl w:val="1EA60968"/>
@@ -5858,7 +6218,7 @@
       </w:pPr>
     </w:lvl>
   </w:abstractNum>
-  <w:abstractNum w:abstractNumId="5">
+  <w:abstractNum w:abstractNumId="6">
     <w:nsid w:val="7584093A"/>
     <w:multiLevelType w:val="hybridMultilevel"/>
     <w:tmpl w:val="13A29DEC"/>
@@ -5948,22 +6308,25 @@
     </w:lvl>
   </w:abstractNum>
   <w:num w:numId="1">
-    <w:abstractNumId w:val="2"/>
+    <w:abstractNumId w:val="3"/>
   </w:num>
   <w:num w:numId="2">
     <w:abstractNumId w:val="0"/>
   </w:num>
   <w:num w:numId="3">
-    <w:abstractNumId w:val="3"/>
+    <w:abstractNumId w:val="4"/>
   </w:num>
   <w:num w:numId="4">
-    <w:abstractNumId w:val="4"/>
+    <w:abstractNumId w:val="5"/>
   </w:num>
   <w:num w:numId="5">
-    <w:abstractNumId w:val="5"/>
+    <w:abstractNumId w:val="6"/>
   </w:num>
   <w:num w:numId="6">
     <w:abstractNumId w:val="1"/>
+  </w:num>
+  <w:num w:numId="7">
+    <w:abstractNumId w:val="2"/>
   </w:num>
 </w:numbering>
 </file>

</xml_diff>